<commit_message>
toevoegingen aan contract om duidelijker te maken
</commit_message>
<xml_diff>
--- a/Samenwerkingscontract Scaling Networks.docx
+++ b/Samenwerkingscontract Scaling Networks.docx
@@ -119,6 +119,13 @@
         <w:t>Cosci</w:t>
       </w:r>
       <w:proofErr w:type="spellEnd"/>
+    </w:p>
+    <w:p>
+      <w:pPr>
+        <w:rPr>
+          <w:rFonts w:ascii="Arial" w:hAnsi="Arial" w:cs="Arial"/>
+        </w:rPr>
+      </w:pPr>
     </w:p>
     <w:p>
       <w:pPr>
@@ -206,6 +213,12 @@
         </w:rPr>
         <w:t>Gelijke werkverdeling.</w:t>
       </w:r>
+      <w:r>
+        <w:rPr>
+          <w:rFonts w:ascii="Arial" w:hAnsi="Arial" w:cs="Arial"/>
+        </w:rPr>
+        <w:t xml:space="preserve"> We gaan akkoord dat we ieder een vergelijkbare prestatie leveren voor dit vak. </w:t>
+      </w:r>
     </w:p>
     <w:p>
       <w:pPr>
@@ -224,6 +237,12 @@
         </w:rPr>
         <w:t>Aanwezigheid.</w:t>
       </w:r>
+      <w:r>
+        <w:rPr>
+          <w:rFonts w:ascii="Arial" w:hAnsi="Arial" w:cs="Arial"/>
+        </w:rPr>
+        <w:t xml:space="preserve"> We zijn beiden aanwezig in de mate van het mogelijke. Wanneer wegens omstandigheden een aanwezigheid niet kan plaatsvinden, zorgen we voor een ander samenkomstmoment. </w:t>
+      </w:r>
     </w:p>
     <w:p>
       <w:pPr>
@@ -240,7 +259,19 @@
         <w:rPr>
           <w:rFonts w:ascii="Arial" w:hAnsi="Arial" w:cs="Arial"/>
         </w:rPr>
-        <w:t xml:space="preserve">Communicatie. In persoon en via facebook + </w:t>
+        <w:t xml:space="preserve">Communicatie. </w:t>
+      </w:r>
+      <w:r>
+        <w:rPr>
+          <w:rFonts w:ascii="Arial" w:hAnsi="Arial" w:cs="Arial"/>
+        </w:rPr>
+        <w:t>Wij houden contact i</w:t>
+      </w:r>
+      <w:r>
+        <w:rPr>
+          <w:rFonts w:ascii="Arial" w:hAnsi="Arial" w:cs="Arial"/>
+        </w:rPr>
+        <w:t xml:space="preserve">n persoon en via facebook + </w:t>
       </w:r>
       <w:proofErr w:type="spellStart"/>
       <w:r>
@@ -274,6 +305,12 @@
         </w:rPr>
         <w:t>Houden aan de planning.</w:t>
       </w:r>
+      <w:r>
+        <w:rPr>
+          <w:rFonts w:ascii="Arial" w:hAnsi="Arial" w:cs="Arial"/>
+        </w:rPr>
+        <w:t xml:space="preserve"> </w:t>
+      </w:r>
     </w:p>
     <w:p>
       <w:pPr>
@@ -298,7 +335,37 @@
         <w:rPr>
           <w:rFonts w:ascii="Arial" w:hAnsi="Arial" w:cs="Arial"/>
         </w:rPr>
-        <w:t xml:space="preserve"> moeten goede beschrijving hebben.</w:t>
+        <w:t xml:space="preserve"> moeten </w:t>
+      </w:r>
+      <w:r>
+        <w:rPr>
+          <w:rFonts w:ascii="Arial" w:hAnsi="Arial" w:cs="Arial"/>
+        </w:rPr>
+        <w:t xml:space="preserve">een </w:t>
+      </w:r>
+      <w:r>
+        <w:rPr>
+          <w:rFonts w:ascii="Arial" w:hAnsi="Arial" w:cs="Arial"/>
+        </w:rPr>
+        <w:t>goede beschrijving hebben</w:t>
+      </w:r>
+      <w:r>
+        <w:rPr>
+          <w:rFonts w:ascii="Arial" w:hAnsi="Arial" w:cs="Arial"/>
+        </w:rPr>
+        <w:t xml:space="preserve"> zodat het voor elk duidelijk is wat en waar er is aangepast</w:t>
+      </w:r>
+      <w:r>
+        <w:rPr>
+          <w:rFonts w:ascii="Arial" w:hAnsi="Arial" w:cs="Arial"/>
+        </w:rPr>
+        <w:t>.</w:t>
+      </w:r>
+      <w:r>
+        <w:rPr>
+          <w:rFonts w:ascii="Arial" w:hAnsi="Arial" w:cs="Arial"/>
+        </w:rPr>
+        <w:t xml:space="preserve"> Dit zorgt voor minder verwarring en houdt de communicatie in stand.</w:t>
       </w:r>
     </w:p>
     <w:p>
@@ -323,54 +390,116 @@
         <w:rPr>
           <w:rFonts w:ascii="Arial" w:hAnsi="Arial" w:cs="Arial"/>
         </w:rPr>
-        <w:t>chokotoffs</w:t>
-      </w:r>
-      <w:proofErr w:type="spellEnd"/>
-      <w:r>
-        <w:rPr>
-          <w:rFonts w:ascii="Arial" w:hAnsi="Arial" w:cs="Arial"/>
-        </w:rPr>
-        <w:t xml:space="preserve"> voorzien door de crimineel.</w:t>
-      </w:r>
-    </w:p>
-    <w:p>
-      <w:pPr>
-        <w:rPr>
-          <w:rFonts w:ascii="Arial" w:hAnsi="Arial" w:cs="Arial"/>
-        </w:rPr>
-      </w:pPr>
-    </w:p>
-    <w:p>
-      <w:pPr>
-        <w:rPr>
-          <w:rFonts w:ascii="Arial" w:hAnsi="Arial" w:cs="Arial"/>
-          <w:b/>
-        </w:rPr>
-      </w:pPr>
-      <w:r>
-        <w:rPr>
-          <w:rFonts w:ascii="Arial" w:hAnsi="Arial" w:cs="Arial"/>
-          <w:b/>
-        </w:rPr>
-        <w:t>Handtekening</w:t>
-      </w:r>
-    </w:p>
-    <w:p>
-      <w:pPr>
-        <w:rPr>
-          <w:rFonts w:ascii="Arial" w:hAnsi="Arial" w:cs="Arial"/>
-          <w:b/>
-        </w:rPr>
-      </w:pPr>
-    </w:p>
-    <w:p>
-      <w:pPr>
-        <w:rPr>
-          <w:rFonts w:ascii="Arial" w:hAnsi="Arial" w:cs="Arial"/>
-        </w:rPr>
-      </w:pPr>
+        <w:t>chokotof</w:t>
+      </w:r>
       <w:bookmarkStart w:id="0" w:name="_GoBack"/>
       <w:bookmarkEnd w:id="0"/>
+      <w:r>
+        <w:rPr>
+          <w:rFonts w:ascii="Arial" w:hAnsi="Arial" w:cs="Arial"/>
+        </w:rPr>
+        <w:t>fs</w:t>
+      </w:r>
+      <w:proofErr w:type="spellEnd"/>
+      <w:r>
+        <w:rPr>
+          <w:rFonts w:ascii="Arial" w:hAnsi="Arial" w:cs="Arial"/>
+        </w:rPr>
+        <w:t xml:space="preserve"> voorzien door de crimineel.</w:t>
+      </w:r>
+    </w:p>
+    <w:p>
+      <w:pPr>
+        <w:rPr>
+          <w:rFonts w:ascii="Arial" w:hAnsi="Arial" w:cs="Arial"/>
+        </w:rPr>
+      </w:pPr>
+    </w:p>
+    <w:p>
+      <w:pPr>
+        <w:rPr>
+          <w:rFonts w:ascii="Arial" w:hAnsi="Arial" w:cs="Arial"/>
+          <w:b/>
+        </w:rPr>
+      </w:pPr>
+      <w:r>
+        <w:rPr>
+          <w:rFonts w:ascii="Arial" w:hAnsi="Arial" w:cs="Arial"/>
+          <w:b/>
+        </w:rPr>
+        <w:t>Handtekening</w:t>
+      </w:r>
+    </w:p>
+    <w:p>
+      <w:pPr>
+        <w:rPr>
+          <w:rFonts w:ascii="Arial" w:hAnsi="Arial" w:cs="Arial"/>
+        </w:rPr>
+      </w:pPr>
+      <w:r>
+        <w:rPr>
+          <w:rFonts w:ascii="Arial" w:hAnsi="Arial" w:cs="Arial"/>
+        </w:rPr>
+        <w:t xml:space="preserve">Felix Roels </w:t>
+      </w:r>
+      <w:r>
+        <w:rPr>
+          <w:rFonts w:ascii="Arial" w:hAnsi="Arial" w:cs="Arial"/>
+        </w:rPr>
+        <w:tab/>
+      </w:r>
+      <w:r>
+        <w:rPr>
+          <w:rFonts w:ascii="Arial" w:hAnsi="Arial" w:cs="Arial"/>
+        </w:rPr>
+        <w:tab/>
+      </w:r>
+      <w:r>
+        <w:rPr>
+          <w:rFonts w:ascii="Arial" w:hAnsi="Arial" w:cs="Arial"/>
+        </w:rPr>
+        <w:tab/>
+      </w:r>
+      <w:r>
+        <w:rPr>
+          <w:rFonts w:ascii="Arial" w:hAnsi="Arial" w:cs="Arial"/>
+        </w:rPr>
+        <w:tab/>
+      </w:r>
+      <w:r>
+        <w:rPr>
+          <w:rFonts w:ascii="Arial" w:hAnsi="Arial" w:cs="Arial"/>
+        </w:rPr>
+        <w:tab/>
+      </w:r>
+      <w:r>
+        <w:rPr>
+          <w:rFonts w:ascii="Arial" w:hAnsi="Arial" w:cs="Arial"/>
+        </w:rPr>
+        <w:tab/>
+      </w:r>
+      <w:r>
+        <w:rPr>
+          <w:rFonts w:ascii="Arial" w:hAnsi="Arial" w:cs="Arial"/>
+        </w:rPr>
+        <w:tab/>
+        <w:t xml:space="preserve">Dean </w:t>
+      </w:r>
+      <w:proofErr w:type="spellStart"/>
+      <w:r>
+        <w:rPr>
+          <w:rFonts w:ascii="Arial" w:hAnsi="Arial" w:cs="Arial"/>
+        </w:rPr>
+        <w:t>Terweduwe</w:t>
+      </w:r>
+      <w:proofErr w:type="spellEnd"/>
+    </w:p>
+    <w:p>
+      <w:pPr>
+        <w:rPr>
+          <w:rFonts w:ascii="Arial" w:hAnsi="Arial" w:cs="Arial"/>
+        </w:rPr>
+      </w:pPr>
     </w:p>
     <w:p>
       <w:pPr>
@@ -524,7 +653,7 @@
       </w:pPr>
     </w:pPrDefault>
   </w:docDefaults>
-  <w:latentStyles w:defLockedState="0" w:defUIPriority="99" w:defSemiHidden="0" w:defUnhideWhenUsed="0" w:defQFormat="0" w:count="375">
+  <w:latentStyles w:defLockedState="0" w:defUIPriority="99" w:defSemiHidden="0" w:defUnhideWhenUsed="0" w:defQFormat="0" w:count="376">
     <w:lsdException w:name="Normal" w:uiPriority="0" w:qFormat="1"/>
     <w:lsdException w:name="heading 1" w:uiPriority="9" w:qFormat="1"/>
     <w:lsdException w:name="heading 2" w:semiHidden="1" w:uiPriority="9" w:unhideWhenUsed="1" w:qFormat="1"/>
@@ -630,7 +759,6 @@
     <w:lsdException w:name="HTML Sample" w:semiHidden="1" w:unhideWhenUsed="1"/>
     <w:lsdException w:name="HTML Typewriter" w:semiHidden="1" w:unhideWhenUsed="1"/>
     <w:lsdException w:name="HTML Variable" w:semiHidden="1" w:unhideWhenUsed="1"/>
-    <w:lsdException w:name="Normal Table" w:semiHidden="1" w:unhideWhenUsed="1"/>
     <w:lsdException w:name="annotation subject" w:semiHidden="1" w:unhideWhenUsed="1"/>
     <w:lsdException w:name="No List" w:semiHidden="1" w:unhideWhenUsed="1"/>
     <w:lsdException w:name="Outline List 1" w:semiHidden="1" w:unhideWhenUsed="1"/>
@@ -677,10 +805,8 @@
     <w:lsdException w:name="Table Subtle 2" w:semiHidden="1" w:unhideWhenUsed="1"/>
     <w:lsdException w:name="Table Web 1" w:semiHidden="1" w:unhideWhenUsed="1"/>
     <w:lsdException w:name="Table Web 2" w:semiHidden="1" w:unhideWhenUsed="1"/>
-    <w:lsdException w:name="Table Web 3" w:semiHidden="1" w:unhideWhenUsed="1"/>
     <w:lsdException w:name="Balloon Text" w:semiHidden="1" w:unhideWhenUsed="1"/>
     <w:lsdException w:name="Table Grid" w:uiPriority="39"/>
-    <w:lsdException w:name="Table Theme" w:semiHidden="1" w:unhideWhenUsed="1"/>
     <w:lsdException w:name="Placeholder Text" w:semiHidden="1"/>
     <w:lsdException w:name="No Spacing" w:uiPriority="1" w:qFormat="1"/>
     <w:lsdException w:name="Light Shading" w:uiPriority="60"/>
@@ -900,6 +1026,7 @@
     <w:lsdException w:name="Smart Hyperlink" w:semiHidden="1" w:unhideWhenUsed="1"/>
     <w:lsdException w:name="Hashtag" w:semiHidden="1" w:unhideWhenUsed="1"/>
     <w:lsdException w:name="Unresolved Mention" w:semiHidden="1" w:unhideWhenUsed="1"/>
+    <w:lsdException w:name="Smart Link" w:semiHidden="1" w:unhideWhenUsed="1"/>
   </w:latentStyles>
   <w:style w:type="paragraph" w:default="1" w:styleId="Standaard">
     <w:name w:val="Normal"/>

</xml_diff>